<commit_message>
updated resume and skill list
</commit_message>
<xml_diff>
--- a/resume/Roshan_Khadka_Resume.docx
+++ b/resume/Roshan_Khadka_Resume.docx
@@ -4,7 +4,8 @@
   <w:body>
     <w:tbl>
       <w:tblPr>
-        <w:tblW w:w="0" w:type="auto"/>
+        <w:tblpPr w:leftFromText="180" w:rightFromText="180" w:horzAnchor="margin" w:tblpY="-720"/>
+        <w:tblW w:w="10161" w:type="dxa"/>
         <w:tblCellMar>
           <w:left w:w="144" w:type="dxa"/>
           <w:right w:w="144" w:type="dxa"/>
@@ -13,25 +14,28 @@
         <w:tblDescription w:val="Table"/>
       </w:tblPr>
       <w:tblGrid>
-        <w:gridCol w:w="843"/>
-        <w:gridCol w:w="2420"/>
-        <w:gridCol w:w="5975"/>
-        <w:gridCol w:w="842"/>
+        <w:gridCol w:w="837"/>
+        <w:gridCol w:w="2709"/>
+        <w:gridCol w:w="5827"/>
+        <w:gridCol w:w="788"/>
       </w:tblGrid>
       <w:tr>
         <w:trPr>
-          <w:trHeight w:val="1440"/>
+          <w:trHeight w:val="2410"/>
         </w:trPr>
         <w:tc>
           <w:tcPr>
-            <w:tcW w:w="843" w:type="dxa"/>
+            <w:tcW w:w="837" w:type="dxa"/>
             <w:tcBorders>
               <w:bottom w:val="single" w:sz="12" w:space="0" w:color="3C3388" w:themeColor="accent6"/>
             </w:tcBorders>
           </w:tcPr>
           <w:p>
             <w:pPr>
-              <w:rPr>
+              <w:spacing w:before="240"/>
+              <w:rPr>
+                <w:sz w:val="22"/>
+                <w:szCs w:val="26"/>
                 <w:lang w:val="en-AU"/>
               </w:rPr>
             </w:pPr>
@@ -39,7 +43,7 @@
         </w:tc>
         <w:tc>
           <w:tcPr>
-            <w:tcW w:w="8395" w:type="dxa"/>
+            <w:tcW w:w="8536" w:type="dxa"/>
             <w:gridSpan w:val="2"/>
             <w:tcBorders>
               <w:bottom w:val="single" w:sz="12" w:space="0" w:color="3C3388" w:themeColor="accent6"/>
@@ -48,28 +52,54 @@
           <w:p>
             <w:pPr>
               <w:pStyle w:val="Title"/>
-            </w:pPr>
-            <w:r>
+              <w:spacing w:before="240"/>
+              <w:rPr>
+                <w:sz w:val="96"/>
+                <w:szCs w:val="26"/>
+              </w:rPr>
+            </w:pPr>
+            <w:r>
+              <w:rPr>
+                <w:sz w:val="96"/>
+                <w:szCs w:val="26"/>
+              </w:rPr>
               <w:t>Roshan Khadka</w:t>
             </w:r>
           </w:p>
           <w:p>
             <w:pPr>
               <w:pStyle w:val="Subtitle"/>
-            </w:pPr>
-            <w:r>
+              <w:spacing w:before="240" w:line="276" w:lineRule="auto"/>
+              <w:rPr>
+                <w:sz w:val="32"/>
+                <w:szCs w:val="26"/>
+              </w:rPr>
+            </w:pPr>
+            <w:r>
+              <w:rPr>
+                <w:sz w:val="36"/>
+                <w:szCs w:val="28"/>
+              </w:rPr>
               <w:t>Analyst Programmer</w:t>
             </w:r>
           </w:p>
         </w:tc>
         <w:tc>
           <w:tcPr>
-            <w:tcW w:w="842" w:type="dxa"/>
+            <w:tcW w:w="788" w:type="dxa"/>
             <w:tcBorders>
               <w:bottom w:val="single" w:sz="12" w:space="0" w:color="3C3388" w:themeColor="accent6"/>
             </w:tcBorders>
           </w:tcPr>
-          <w:p/>
+          <w:p>
+            <w:pPr>
+              <w:spacing w:before="240"/>
+              <w:rPr>
+                <w:sz w:val="22"/>
+                <w:szCs w:val="26"/>
+              </w:rPr>
+            </w:pPr>
+          </w:p>
         </w:tc>
       </w:tr>
       <w:tr>
@@ -81,11 +111,11 @@
           </w:tblCellMar>
         </w:tblPrEx>
         <w:trPr>
-          <w:trHeight w:val="1996"/>
+          <w:trHeight w:val="2028"/>
         </w:trPr>
         <w:tc>
           <w:tcPr>
-            <w:tcW w:w="3263" w:type="dxa"/>
+            <w:tcW w:w="3546" w:type="dxa"/>
             <w:gridSpan w:val="2"/>
             <w:tcBorders>
               <w:top w:val="single" w:sz="12" w:space="0" w:color="3C3388" w:themeColor="accent6"/>
@@ -96,9 +126,17 @@
             <w:pPr>
               <w:pStyle w:val="Heading1"/>
               <w:jc w:val="right"/>
+              <w:rPr>
+                <w:sz w:val="32"/>
+                <w:szCs w:val="26"/>
+              </w:rPr>
             </w:pPr>
             <w:sdt>
               <w:sdtPr>
+                <w:rPr>
+                  <w:sz w:val="32"/>
+                  <w:szCs w:val="26"/>
+                </w:rPr>
                 <w:id w:val="1604447469"/>
                 <w:placeholder>
                   <w:docPart w:val="C186709EB99A46919D1E3C4AFC90F4B0"/>
@@ -110,6 +148,10 @@
               </w:sdtPr>
               <w:sdtContent>
                 <w:r>
+                  <w:rPr>
+                    <w:sz w:val="32"/>
+                    <w:szCs w:val="26"/>
+                  </w:rPr>
                   <w:t>Contact</w:t>
                 </w:r>
               </w:sdtContent>
@@ -118,24 +160,48 @@
           <w:p>
             <w:pPr>
               <w:jc w:val="right"/>
-            </w:pPr>
-            <w:r>
+              <w:rPr>
+                <w:sz w:val="22"/>
+                <w:szCs w:val="26"/>
+              </w:rPr>
+            </w:pPr>
+            <w:r>
+              <w:rPr>
+                <w:sz w:val="22"/>
+                <w:szCs w:val="26"/>
+              </w:rPr>
               <w:t>16-20 Winchester Street</w:t>
             </w:r>
           </w:p>
           <w:p>
             <w:pPr>
               <w:jc w:val="right"/>
-            </w:pPr>
-            <w:r>
+              <w:rPr>
+                <w:sz w:val="22"/>
+                <w:szCs w:val="26"/>
+              </w:rPr>
+            </w:pPr>
+            <w:r>
+              <w:rPr>
+                <w:sz w:val="22"/>
+                <w:szCs w:val="26"/>
+              </w:rPr>
               <w:t>Carlton, NSW, 2218</w:t>
             </w:r>
           </w:p>
           <w:p>
             <w:pPr>
               <w:jc w:val="right"/>
-            </w:pPr>
-            <w:r>
+              <w:rPr>
+                <w:sz w:val="22"/>
+                <w:szCs w:val="26"/>
+              </w:rPr>
+            </w:pPr>
+            <w:r>
+              <w:rPr>
+                <w:sz w:val="22"/>
+                <w:szCs w:val="26"/>
+              </w:rPr>
               <w:t>0452 642 153</w:t>
             </w:r>
           </w:p>
@@ -144,17 +210,23 @@
               <w:jc w:val="right"/>
               <w:rPr>
                 <w:color w:val="0563C1" w:themeColor="hyperlink"/>
+                <w:sz w:val="22"/>
+                <w:szCs w:val="26"/>
                 <w:u w:val="single"/>
               </w:rPr>
             </w:pPr>
             <w:r>
+              <w:rPr>
+                <w:sz w:val="22"/>
+                <w:szCs w:val="26"/>
+              </w:rPr>
               <w:t>roshan.khadka.u@gmail.com</w:t>
             </w:r>
           </w:p>
         </w:tc>
         <w:tc>
           <w:tcPr>
-            <w:tcW w:w="6817" w:type="dxa"/>
+            <w:tcW w:w="6615" w:type="dxa"/>
             <w:gridSpan w:val="2"/>
             <w:tcBorders>
               <w:top w:val="single" w:sz="12" w:space="0" w:color="3C3388" w:themeColor="accent6"/>
@@ -164,10 +236,16 @@
           <w:p>
             <w:pPr>
               <w:pStyle w:val="Heading1"/>
+              <w:rPr>
+                <w:sz w:val="32"/>
+                <w:szCs w:val="26"/>
+              </w:rPr>
             </w:pPr>
             <w:r>
               <w:rPr>
                 <w:noProof/>
+                <w:sz w:val="32"/>
+                <w:szCs w:val="26"/>
               </w:rPr>
               <w:drawing>
                 <wp:inline distT="0" distB="0" distL="0" distR="0" wp14:anchorId="75D3CE52" wp14:editId="5E1C424F">
@@ -215,15 +293,34 @@
               </w:drawing>
             </w:r>
             <w:r>
+              <w:rPr>
+                <w:sz w:val="32"/>
+                <w:szCs w:val="26"/>
+              </w:rPr>
               <w:t xml:space="preserve"> </w:t>
             </w:r>
             <w:r>
+              <w:rPr>
+                <w:sz w:val="32"/>
+                <w:szCs w:val="26"/>
+              </w:rPr>
               <w:t>Profile</w:t>
             </w:r>
           </w:p>
           <w:p>
+            <w:pPr>
+              <w:jc w:val="both"/>
+              <w:rPr>
+                <w:sz w:val="22"/>
+                <w:szCs w:val="26"/>
+              </w:rPr>
+            </w:pPr>
             <w:sdt>
               <w:sdtPr>
+                <w:rPr>
+                  <w:sz w:val="22"/>
+                  <w:szCs w:val="26"/>
+                </w:rPr>
                 <w:id w:val="1699656060"/>
                 <w:placeholder>
                   <w:docPart w:val="6D30521F28DC426586B4F4D2837A1B05"/>
@@ -232,17 +329,33 @@
               </w:sdtPr>
               <w:sdtContent>
                 <w:r>
+                  <w:rPr>
+                    <w:sz w:val="22"/>
+                    <w:szCs w:val="26"/>
+                  </w:rPr>
                   <w:t>E</w:t>
                 </w:r>
               </w:sdtContent>
             </w:sdt>
             <w:r>
+              <w:rPr>
+                <w:sz w:val="22"/>
+                <w:szCs w:val="26"/>
+              </w:rPr>
               <w:t xml:space="preserve">xperienced analyst programmer with a passion for web technologies and software development life cycle. Well-versed in technology, writing codes and testing to make sure that the systems are </w:t>
             </w:r>
             <w:r>
+              <w:rPr>
+                <w:sz w:val="22"/>
+                <w:szCs w:val="26"/>
+              </w:rPr>
               <w:t>dependable</w:t>
             </w:r>
             <w:r>
+              <w:rPr>
+                <w:sz w:val="22"/>
+                <w:szCs w:val="26"/>
+              </w:rPr>
               <w:t xml:space="preserve"> and user friendly.</w:t>
             </w:r>
           </w:p>
@@ -257,11 +370,11 @@
           </w:tblCellMar>
         </w:tblPrEx>
         <w:trPr>
-          <w:trHeight w:val="4750"/>
+          <w:trHeight w:val="5699"/>
         </w:trPr>
         <w:tc>
           <w:tcPr>
-            <w:tcW w:w="3263" w:type="dxa"/>
+            <w:tcW w:w="3546" w:type="dxa"/>
             <w:gridSpan w:val="2"/>
             <w:tcBorders>
               <w:right w:val="single" w:sz="12" w:space="0" w:color="3C3388" w:themeColor="accent6"/>
@@ -271,8 +384,16 @@
             <w:pPr>
               <w:pStyle w:val="Heading1"/>
               <w:jc w:val="right"/>
-            </w:pPr>
-            <w:r>
+              <w:rPr>
+                <w:sz w:val="32"/>
+                <w:szCs w:val="26"/>
+              </w:rPr>
+            </w:pPr>
+            <w:r>
+              <w:rPr>
+                <w:sz w:val="32"/>
+                <w:szCs w:val="26"/>
+              </w:rPr>
               <w:t>Links</w:t>
             </w:r>
           </w:p>
@@ -281,47 +402,67 @@
               <w:jc w:val="right"/>
               <w:rPr>
                 <w:rStyle w:val="Hyperlink"/>
-              </w:rPr>
-            </w:pPr>
-            <w:r>
+                <w:sz w:val="22"/>
+                <w:szCs w:val="26"/>
+              </w:rPr>
+            </w:pPr>
+            <w:r>
+              <w:rPr>
+                <w:sz w:val="22"/>
+                <w:szCs w:val="26"/>
+              </w:rPr>
               <w:fldChar w:fldCharType="begin"/>
             </w:r>
             <w:r>
+              <w:rPr>
+                <w:sz w:val="22"/>
+                <w:szCs w:val="26"/>
+              </w:rPr>
               <w:instrText>HYPERLINK "https://roshan-77.github.io/Portfolio-Roshan/"</w:instrText>
             </w:r>
             <w:r>
+              <w:rPr>
+                <w:sz w:val="22"/>
+                <w:szCs w:val="26"/>
+              </w:rPr>
+            </w:r>
+            <w:r>
+              <w:rPr>
+                <w:sz w:val="22"/>
+                <w:szCs w:val="26"/>
+              </w:rPr>
               <w:fldChar w:fldCharType="separate"/>
             </w:r>
             <w:r>
               <w:rPr>
                 <w:rStyle w:val="Hyperlink"/>
-              </w:rPr>
-              <w:t>W</w:t>
-            </w:r>
-            <w:r>
-              <w:rPr>
-                <w:rStyle w:val="Hyperlink"/>
-              </w:rPr>
-              <w:t>e</w:t>
-            </w:r>
-            <w:r>
-              <w:rPr>
-                <w:rStyle w:val="Hyperlink"/>
-              </w:rPr>
-              <w:t>bsite</w:t>
+                <w:sz w:val="22"/>
+                <w:szCs w:val="26"/>
+              </w:rPr>
+              <w:t>Website</w:t>
             </w:r>
           </w:p>
           <w:p>
             <w:pPr>
               <w:jc w:val="right"/>
-            </w:pPr>
-            <w:r>
+              <w:rPr>
+                <w:sz w:val="22"/>
+                <w:szCs w:val="26"/>
+              </w:rPr>
+            </w:pPr>
+            <w:r>
+              <w:rPr>
+                <w:sz w:val="22"/>
+                <w:szCs w:val="26"/>
+              </w:rPr>
               <w:fldChar w:fldCharType="end"/>
             </w:r>
             <w:hyperlink r:id="rId13" w:history="1">
               <w:r>
                 <w:rPr>
                   <w:rStyle w:val="Hyperlink"/>
+                  <w:sz w:val="22"/>
+                  <w:szCs w:val="26"/>
                 </w:rPr>
                 <w:t>LinkedIn</w:t>
               </w:r>
@@ -330,25 +471,52 @@
           <w:p>
             <w:pPr>
               <w:jc w:val="right"/>
+              <w:rPr>
+                <w:sz w:val="22"/>
+                <w:szCs w:val="26"/>
+              </w:rPr>
             </w:pPr>
             <w:hyperlink r:id="rId14" w:history="1">
               <w:r>
                 <w:rPr>
                   <w:rStyle w:val="Hyperlink"/>
+                  <w:sz w:val="22"/>
+                  <w:szCs w:val="26"/>
                 </w:rPr>
                 <w:t>GitHub</w:t>
               </w:r>
             </w:hyperlink>
           </w:p>
-          <w:p/>
+          <w:p>
+            <w:pPr>
+              <w:rPr>
+                <w:sz w:val="22"/>
+                <w:szCs w:val="26"/>
+              </w:rPr>
+            </w:pPr>
+          </w:p>
+          <w:p>
+            <w:pPr>
+              <w:rPr>
+                <w:sz w:val="22"/>
+                <w:szCs w:val="26"/>
+              </w:rPr>
+            </w:pPr>
+          </w:p>
           <w:p>
             <w:pPr>
               <w:pStyle w:val="Heading1"/>
               <w:jc w:val="right"/>
+              <w:rPr>
+                <w:sz w:val="32"/>
+                <w:szCs w:val="26"/>
+              </w:rPr>
             </w:pPr>
             <w:r>
               <w:rPr>
                 <w:noProof/>
+                <w:sz w:val="32"/>
+                <w:szCs w:val="26"/>
               </w:rPr>
               <w:drawing>
                 <wp:inline distT="0" distB="0" distL="0" distR="0" wp14:anchorId="500BBC9F" wp14:editId="3E70703B">
@@ -397,6 +565,10 @@
             </w:r>
             <w:sdt>
               <w:sdtPr>
+                <w:rPr>
+                  <w:sz w:val="32"/>
+                  <w:szCs w:val="26"/>
+                </w:rPr>
                 <w:id w:val="1723097672"/>
                 <w:placeholder>
                   <w:docPart w:val="7F7F617C45F242778E9B1943EA186CBE"/>
@@ -408,6 +580,10 @@
               </w:sdtPr>
               <w:sdtContent>
                 <w:r>
+                  <w:rPr>
+                    <w:sz w:val="32"/>
+                    <w:szCs w:val="26"/>
+                  </w:rPr>
                   <w:t>Education</w:t>
                 </w:r>
               </w:sdtContent>
@@ -416,40 +592,92 @@
           <w:p>
             <w:pPr>
               <w:jc w:val="right"/>
-            </w:pPr>
-            <w:r>
+              <w:rPr>
+                <w:sz w:val="22"/>
+                <w:szCs w:val="26"/>
+              </w:rPr>
+            </w:pPr>
+            <w:r>
+              <w:rPr>
+                <w:sz w:val="22"/>
+                <w:szCs w:val="26"/>
+              </w:rPr>
               <w:t>Australian Catholic University</w:t>
             </w:r>
           </w:p>
           <w:p>
             <w:pPr>
               <w:jc w:val="right"/>
-            </w:pPr>
-            <w:r>
+              <w:rPr>
+                <w:sz w:val="22"/>
+                <w:szCs w:val="26"/>
+              </w:rPr>
+            </w:pPr>
+            <w:r>
+              <w:rPr>
+                <w:sz w:val="22"/>
+                <w:szCs w:val="26"/>
+              </w:rPr>
               <w:t>North Sydney Campus</w:t>
             </w:r>
           </w:p>
           <w:p>
             <w:pPr>
               <w:jc w:val="right"/>
-            </w:pPr>
-            <w:r>
+              <w:rPr>
+                <w:sz w:val="22"/>
+                <w:szCs w:val="26"/>
+              </w:rPr>
+            </w:pPr>
+            <w:r>
+              <w:rPr>
+                <w:sz w:val="22"/>
+                <w:szCs w:val="26"/>
+              </w:rPr>
               <w:t>BA in Information Technology</w:t>
             </w:r>
           </w:p>
           <w:p>
             <w:pPr>
               <w:jc w:val="right"/>
-            </w:pPr>
-          </w:p>
-          <w:p/>
+              <w:rPr>
+                <w:sz w:val="22"/>
+                <w:szCs w:val="26"/>
+              </w:rPr>
+            </w:pPr>
+          </w:p>
+          <w:p>
+            <w:pPr>
+              <w:jc w:val="right"/>
+              <w:rPr>
+                <w:sz w:val="22"/>
+                <w:szCs w:val="26"/>
+              </w:rPr>
+            </w:pPr>
+          </w:p>
+          <w:p>
+            <w:pPr>
+              <w:rPr>
+                <w:sz w:val="22"/>
+                <w:szCs w:val="26"/>
+              </w:rPr>
+            </w:pPr>
+          </w:p>
           <w:p>
             <w:pPr>
               <w:pStyle w:val="Heading1"/>
               <w:jc w:val="right"/>
+              <w:rPr>
+                <w:sz w:val="32"/>
+                <w:szCs w:val="26"/>
+              </w:rPr>
             </w:pPr>
             <w:sdt>
               <w:sdtPr>
+                <w:rPr>
+                  <w:sz w:val="32"/>
+                  <w:szCs w:val="26"/>
+                </w:rPr>
                 <w:id w:val="-242716918"/>
                 <w:placeholder>
                   <w:docPart w:val="7DE7B92F23664293A9CDFE8BFFA6C4CA"/>
@@ -461,6 +689,10 @@
               </w:sdtPr>
               <w:sdtContent>
                 <w:r>
+                  <w:rPr>
+                    <w:sz w:val="32"/>
+                    <w:szCs w:val="26"/>
+                  </w:rPr>
                   <w:t>Key Skills</w:t>
                 </w:r>
               </w:sdtContent>
@@ -470,96 +702,200 @@
             <w:pPr>
               <w:spacing w:line="276" w:lineRule="auto"/>
               <w:jc w:val="right"/>
-            </w:pPr>
-            <w:r>
-              <w:t>React/Redux</w:t>
+              <w:rPr>
+                <w:sz w:val="22"/>
+                <w:szCs w:val="26"/>
+              </w:rPr>
+            </w:pPr>
+            <w:r>
+              <w:rPr>
+                <w:sz w:val="22"/>
+                <w:szCs w:val="26"/>
+              </w:rPr>
+              <w:t>JavaScript</w:t>
             </w:r>
           </w:p>
           <w:p>
             <w:pPr>
               <w:spacing w:line="276" w:lineRule="auto"/>
               <w:jc w:val="right"/>
-            </w:pPr>
-            <w:r>
-              <w:t>JavaScript</w:t>
+              <w:rPr>
+                <w:sz w:val="22"/>
+                <w:szCs w:val="26"/>
+              </w:rPr>
+            </w:pPr>
+            <w:r>
+              <w:rPr>
+                <w:sz w:val="22"/>
+                <w:szCs w:val="26"/>
+              </w:rPr>
+              <w:t>React/Redux</w:t>
             </w:r>
           </w:p>
           <w:p>
             <w:pPr>
               <w:spacing w:line="276" w:lineRule="auto"/>
               <w:jc w:val="right"/>
-            </w:pPr>
-            <w:r>
-              <w:t>MongoDB/SQL</w:t>
+              <w:rPr>
+                <w:sz w:val="22"/>
+                <w:szCs w:val="26"/>
+              </w:rPr>
+            </w:pPr>
+            <w:r>
+              <w:rPr>
+                <w:sz w:val="22"/>
+                <w:szCs w:val="26"/>
+              </w:rPr>
+              <w:t>.Net</w:t>
             </w:r>
           </w:p>
           <w:p>
             <w:pPr>
               <w:spacing w:line="276" w:lineRule="auto"/>
               <w:jc w:val="right"/>
-            </w:pPr>
-            <w:r>
-              <w:t>Selenium</w:t>
+              <w:rPr>
+                <w:sz w:val="22"/>
+                <w:szCs w:val="26"/>
+              </w:rPr>
+            </w:pPr>
+            <w:r>
+              <w:rPr>
+                <w:sz w:val="22"/>
+                <w:szCs w:val="26"/>
+              </w:rPr>
+              <w:t>Python</w:t>
             </w:r>
           </w:p>
           <w:p>
             <w:pPr>
               <w:spacing w:line="276" w:lineRule="auto"/>
               <w:jc w:val="right"/>
-            </w:pPr>
-            <w:r>
-              <w:t>Git/GitHub</w:t>
+              <w:rPr>
+                <w:sz w:val="22"/>
+                <w:szCs w:val="26"/>
+              </w:rPr>
+            </w:pPr>
+            <w:r>
+              <w:rPr>
+                <w:sz w:val="22"/>
+                <w:szCs w:val="26"/>
+              </w:rPr>
+              <w:t>MVC</w:t>
             </w:r>
           </w:p>
           <w:p>
             <w:pPr>
               <w:spacing w:line="276" w:lineRule="auto"/>
               <w:jc w:val="right"/>
-            </w:pPr>
-            <w:r>
-              <w:t>NodeJS</w:t>
+              <w:rPr>
+                <w:sz w:val="22"/>
+                <w:szCs w:val="26"/>
+              </w:rPr>
+            </w:pPr>
+            <w:r>
+              <w:rPr>
+                <w:sz w:val="22"/>
+                <w:szCs w:val="26"/>
+              </w:rPr>
+              <w:t>MongoDB/SQL</w:t>
             </w:r>
           </w:p>
           <w:p>
             <w:pPr>
               <w:spacing w:line="276" w:lineRule="auto"/>
               <w:jc w:val="right"/>
-            </w:pPr>
-            <w:r>
-              <w:t>HTML5/CSS3</w:t>
+              <w:rPr>
+                <w:sz w:val="22"/>
+                <w:szCs w:val="26"/>
+              </w:rPr>
+            </w:pPr>
+            <w:r>
+              <w:rPr>
+                <w:sz w:val="22"/>
+                <w:szCs w:val="26"/>
+              </w:rPr>
+              <w:t>Git/GitHub</w:t>
             </w:r>
           </w:p>
           <w:p>
             <w:pPr>
               <w:spacing w:line="276" w:lineRule="auto"/>
               <w:jc w:val="right"/>
-            </w:pPr>
-            <w:r>
-              <w:t>Jira</w:t>
+              <w:rPr>
+                <w:sz w:val="22"/>
+                <w:szCs w:val="26"/>
+              </w:rPr>
+            </w:pPr>
+            <w:r>
+              <w:rPr>
+                <w:sz w:val="22"/>
+                <w:szCs w:val="26"/>
+              </w:rPr>
+              <w:t>NodeJS</w:t>
             </w:r>
           </w:p>
           <w:p>
             <w:pPr>
               <w:spacing w:line="276" w:lineRule="auto"/>
               <w:jc w:val="right"/>
-            </w:pPr>
-            <w:r>
-              <w:t>Jenkins</w:t>
+              <w:rPr>
+                <w:sz w:val="22"/>
+                <w:szCs w:val="26"/>
+              </w:rPr>
+            </w:pPr>
+            <w:r>
+              <w:rPr>
+                <w:sz w:val="22"/>
+                <w:szCs w:val="26"/>
+              </w:rPr>
+              <w:t>HTML5/CSS3</w:t>
+            </w:r>
+            <w:r>
+              <w:rPr>
+                <w:sz w:val="22"/>
+                <w:szCs w:val="26"/>
+              </w:rPr>
+              <w:t>/ WordPress</w:t>
             </w:r>
           </w:p>
           <w:p>
             <w:pPr>
               <w:spacing w:line="276" w:lineRule="auto"/>
               <w:jc w:val="right"/>
-            </w:pPr>
-            <w:r>
-              <w:t>Browser Stack</w:t>
+              <w:rPr>
+                <w:sz w:val="22"/>
+                <w:szCs w:val="26"/>
+              </w:rPr>
+            </w:pPr>
+            <w:r>
+              <w:rPr>
+                <w:sz w:val="22"/>
+                <w:szCs w:val="26"/>
+              </w:rPr>
+              <w:t>Jira</w:t>
+            </w:r>
+          </w:p>
+          <w:p>
+            <w:pPr>
+              <w:spacing w:line="276" w:lineRule="auto"/>
+              <w:jc w:val="right"/>
+              <w:rPr>
+                <w:sz w:val="22"/>
+                <w:szCs w:val="26"/>
+              </w:rPr>
+            </w:pPr>
+            <w:r>
+              <w:rPr>
+                <w:sz w:val="22"/>
+                <w:szCs w:val="26"/>
+              </w:rPr>
+              <w:t>Jenkins</w:t>
             </w:r>
           </w:p>
         </w:tc>
         <w:tc>
           <w:tcPr>
-            <w:tcW w:w="6817" w:type="dxa"/>
+            <w:tcW w:w="6615" w:type="dxa"/>
             <w:gridSpan w:val="2"/>
             <w:tcBorders>
               <w:left w:val="single" w:sz="12" w:space="0" w:color="3C3388" w:themeColor="accent6"/>
@@ -568,10 +904,16 @@
           <w:p>
             <w:pPr>
               <w:pStyle w:val="Heading1"/>
+              <w:rPr>
+                <w:sz w:val="32"/>
+                <w:szCs w:val="26"/>
+              </w:rPr>
             </w:pPr>
             <w:r>
               <w:rPr>
                 <w:noProof/>
+                <w:sz w:val="32"/>
+                <w:szCs w:val="26"/>
               </w:rPr>
               <w:drawing>
                 <wp:inline distT="0" distB="0" distL="0" distR="0" wp14:anchorId="53EB1F26" wp14:editId="1A7A2F50">
@@ -619,10 +961,18 @@
               </w:drawing>
             </w:r>
             <w:r>
+              <w:rPr>
+                <w:sz w:val="32"/>
+                <w:szCs w:val="26"/>
+              </w:rPr>
               <w:t xml:space="preserve"> </w:t>
             </w:r>
             <w:sdt>
               <w:sdtPr>
+                <w:rPr>
+                  <w:sz w:val="32"/>
+                  <w:szCs w:val="26"/>
+                </w:rPr>
                 <w:id w:val="1214006938"/>
                 <w:placeholder>
                   <w:docPart w:val="4232CF7F7BE74C32AD81741AD07AFEC6"/>
@@ -636,6 +986,8 @@
                 <w:r>
                   <w:rPr>
                     <w:rStyle w:val="Heading1Char"/>
+                    <w:sz w:val="32"/>
+                    <w:szCs w:val="26"/>
                   </w:rPr>
                   <w:t>Experience</w:t>
                 </w:r>
@@ -645,41 +997,80 @@
           <w:p>
             <w:pPr>
               <w:pStyle w:val="Heading2"/>
-            </w:pPr>
-            <w:r>
-              <w:t xml:space="preserve">         </w:t>
-            </w:r>
-            <w:r>
+              <w:rPr>
+                <w:sz w:val="22"/>
+                <w:szCs w:val="30"/>
+              </w:rPr>
+            </w:pPr>
+            <w:r>
+              <w:rPr>
+                <w:sz w:val="18"/>
+                <w:szCs w:val="26"/>
+              </w:rPr>
+              <w:t xml:space="preserve"> </w:t>
+            </w:r>
+            <w:r>
+              <w:rPr>
+                <w:sz w:val="22"/>
+                <w:szCs w:val="30"/>
+              </w:rPr>
               <w:t>july 2021 - Pressent</w:t>
             </w:r>
           </w:p>
           <w:p>
+            <w:pPr>
+              <w:rPr>
+                <w:sz w:val="22"/>
+                <w:szCs w:val="26"/>
+              </w:rPr>
+            </w:pPr>
             <w:r>
               <w:rPr>
                 <w:rStyle w:val="Emphasis"/>
-              </w:rPr>
-              <w:t xml:space="preserve">       </w:t>
+                <w:sz w:val="22"/>
+                <w:szCs w:val="26"/>
+              </w:rPr>
+              <w:t xml:space="preserve"> </w:t>
             </w:r>
             <w:r>
               <w:rPr>
                 <w:rStyle w:val="Emphasis"/>
+                <w:sz w:val="28"/>
+                <w:szCs w:val="30"/>
               </w:rPr>
               <w:t>Analyst Programmer</w:t>
             </w:r>
             <w:r>
               <w:rPr>
                 <w:rStyle w:val="Emphasis"/>
+                <w:sz w:val="28"/>
+                <w:szCs w:val="30"/>
               </w:rPr>
               <w:t xml:space="preserve"> </w:t>
             </w:r>
             <w:r>
+              <w:rPr>
+                <w:sz w:val="28"/>
+                <w:szCs w:val="30"/>
+              </w:rPr>
               <w:t xml:space="preserve">| </w:t>
             </w:r>
             <w:r>
+              <w:rPr>
+                <w:sz w:val="28"/>
+                <w:szCs w:val="30"/>
+              </w:rPr>
               <w:t>Rotor Studios</w:t>
             </w:r>
           </w:p>
-          <w:p/>
+          <w:p>
+            <w:pPr>
+              <w:rPr>
+                <w:sz w:val="22"/>
+                <w:szCs w:val="26"/>
+              </w:rPr>
+            </w:pPr>
+          </w:p>
           <w:p>
             <w:pPr>
               <w:pStyle w:val="ListParagraph"/>
@@ -687,18 +1078,19 @@
                 <w:ilvl w:val="0"/>
                 <w:numId w:val="4"/>
               </w:numPr>
+              <w:jc w:val="both"/>
               <w:rPr>
                 <w:rFonts w:cs="Segoe UI"/>
-                <w:sz w:val="21"/>
-                <w:szCs w:val="21"/>
+                <w:sz w:val="22"/>
+                <w:szCs w:val="22"/>
                 <w:shd w:val="clear" w:color="auto" w:fill="FFFFFF"/>
               </w:rPr>
             </w:pPr>
             <w:r>
               <w:rPr>
                 <w:rFonts w:cs="Segoe UI"/>
-                <w:sz w:val="21"/>
-                <w:szCs w:val="21"/>
+                <w:sz w:val="22"/>
+                <w:szCs w:val="22"/>
                 <w:shd w:val="clear" w:color="auto" w:fill="FFFFFF"/>
               </w:rPr>
               <w:t>Write codes using development best practices.</w:t>
@@ -711,18 +1103,19 @@
                 <w:ilvl w:val="0"/>
                 <w:numId w:val="4"/>
               </w:numPr>
+              <w:jc w:val="both"/>
               <w:rPr>
                 <w:rFonts w:cs="Segoe UI"/>
-                <w:sz w:val="21"/>
-                <w:szCs w:val="21"/>
+                <w:sz w:val="22"/>
+                <w:szCs w:val="22"/>
                 <w:shd w:val="clear" w:color="auto" w:fill="FFFFFF"/>
               </w:rPr>
             </w:pPr>
             <w:r>
               <w:rPr>
                 <w:rFonts w:cs="Segoe UI"/>
-                <w:sz w:val="21"/>
-                <w:szCs w:val="21"/>
+                <w:sz w:val="22"/>
+                <w:szCs w:val="22"/>
                 <w:shd w:val="clear" w:color="auto" w:fill="FFFFFF"/>
               </w:rPr>
               <w:t>Write and optimize test cases to maximize the success of manual software testing with consistent, thorough approaches.</w:t>
@@ -735,18 +1128,19 @@
                 <w:ilvl w:val="0"/>
                 <w:numId w:val="4"/>
               </w:numPr>
+              <w:jc w:val="both"/>
               <w:rPr>
                 <w:rFonts w:cs="Segoe UI"/>
-                <w:sz w:val="21"/>
-                <w:szCs w:val="21"/>
+                <w:sz w:val="22"/>
+                <w:szCs w:val="22"/>
                 <w:shd w:val="clear" w:color="auto" w:fill="FFFFFF"/>
               </w:rPr>
             </w:pPr>
             <w:r>
               <w:rPr>
                 <w:rFonts w:cs="Segoe UI"/>
-                <w:sz w:val="21"/>
-                <w:szCs w:val="21"/>
+                <w:sz w:val="22"/>
+                <w:szCs w:val="22"/>
                 <w:shd w:val="clear" w:color="auto" w:fill="FFFFFF"/>
               </w:rPr>
               <w:t>Develop and test software systems based on user requirements/specifications.</w:t>
@@ -759,21 +1153,22 @@
                 <w:ilvl w:val="0"/>
                 <w:numId w:val="4"/>
               </w:numPr>
+              <w:jc w:val="both"/>
               <w:rPr>
                 <w:rFonts w:cs="Segoe UI"/>
-                <w:sz w:val="21"/>
-                <w:szCs w:val="21"/>
+                <w:sz w:val="22"/>
+                <w:szCs w:val="22"/>
                 <w:shd w:val="clear" w:color="auto" w:fill="FFFFFF"/>
               </w:rPr>
             </w:pPr>
             <w:r>
               <w:rPr>
                 <w:rFonts w:cs="Segoe UI"/>
-                <w:sz w:val="21"/>
-                <w:szCs w:val="21"/>
+                <w:sz w:val="22"/>
+                <w:szCs w:val="22"/>
                 <w:shd w:val="clear" w:color="auto" w:fill="FFFFFF"/>
               </w:rPr>
-              <w:t>Diagnosing, testing, and debugging code to fix erroneous outputs in the report.</w:t>
+              <w:t>Writing, updating, and maintaining technical code, documentation, and procedures.</w:t>
             </w:r>
           </w:p>
           <w:p>
@@ -783,21 +1178,22 @@
                 <w:ilvl w:val="0"/>
                 <w:numId w:val="4"/>
               </w:numPr>
+              <w:jc w:val="both"/>
               <w:rPr>
                 <w:rFonts w:cs="Segoe UI"/>
-                <w:sz w:val="21"/>
-                <w:szCs w:val="21"/>
+                <w:sz w:val="22"/>
+                <w:szCs w:val="22"/>
                 <w:shd w:val="clear" w:color="auto" w:fill="FFFFFF"/>
               </w:rPr>
             </w:pPr>
             <w:r>
               <w:rPr>
                 <w:rFonts w:cs="Segoe UI"/>
-                <w:sz w:val="21"/>
-                <w:szCs w:val="21"/>
+                <w:sz w:val="22"/>
+                <w:szCs w:val="22"/>
                 <w:shd w:val="clear" w:color="auto" w:fill="FFFFFF"/>
               </w:rPr>
-              <w:t>Writing, updating, and maintaining technical code, documentation, and procedures.</w:t>
+              <w:t>Identifying new sources of software bugs and test cases and compiling findings along with suggested resolutions.</w:t>
             </w:r>
           </w:p>
           <w:p>
@@ -807,21 +1203,22 @@
                 <w:ilvl w:val="0"/>
                 <w:numId w:val="4"/>
               </w:numPr>
+              <w:jc w:val="both"/>
               <w:rPr>
                 <w:rFonts w:cs="Segoe UI"/>
-                <w:sz w:val="21"/>
-                <w:szCs w:val="21"/>
+                <w:sz w:val="22"/>
+                <w:szCs w:val="22"/>
                 <w:shd w:val="clear" w:color="auto" w:fill="FFFFFF"/>
               </w:rPr>
             </w:pPr>
             <w:r>
               <w:rPr>
                 <w:rFonts w:cs="Segoe UI"/>
-                <w:sz w:val="21"/>
-                <w:szCs w:val="21"/>
+                <w:sz w:val="22"/>
+                <w:szCs w:val="22"/>
                 <w:shd w:val="clear" w:color="auto" w:fill="FFFFFF"/>
               </w:rPr>
-              <w:t>Identifying new sources of software bugs and test cases and compiling findings along with suggested resolutions.</w:t>
+              <w:t>Collaborating with the team to continuously improve product delivery efficiency, report, and analysis development as well as quality controls.</w:t>
             </w:r>
           </w:p>
           <w:p>
@@ -831,21 +1228,16 @@
                 <w:ilvl w:val="0"/>
                 <w:numId w:val="4"/>
               </w:numPr>
+              <w:jc w:val="both"/>
+            </w:pPr>
+            <w:r>
               <w:rPr>
                 <w:rFonts w:cs="Segoe UI"/>
-                <w:sz w:val="21"/>
-                <w:szCs w:val="21"/>
+                <w:sz w:val="22"/>
+                <w:szCs w:val="22"/>
                 <w:shd w:val="clear" w:color="auto" w:fill="FFFFFF"/>
               </w:rPr>
-            </w:pPr>
-            <w:r>
-              <w:rPr>
-                <w:rFonts w:cs="Segoe UI"/>
-                <w:sz w:val="21"/>
-                <w:szCs w:val="21"/>
-                <w:shd w:val="clear" w:color="auto" w:fill="FFFFFF"/>
-              </w:rPr>
-              <w:t>Collaborating with the team to continuously improve product delivery efficiency, report, and analysis development as well as quality controls.</w:t>
+              <w:t>Writing, updating, and maintaining technical programs, end-user documentation, and operational procedures.</w:t>
             </w:r>
           </w:p>
           <w:p>
@@ -855,30 +1247,17 @@
                 <w:ilvl w:val="0"/>
                 <w:numId w:val="4"/>
               </w:numPr>
+              <w:jc w:val="both"/>
+              <w:rPr>
+                <w:sz w:val="22"/>
+                <w:szCs w:val="26"/>
+              </w:rPr>
             </w:pPr>
             <w:r>
               <w:rPr>
                 <w:rFonts w:cs="Segoe UI"/>
-                <w:sz w:val="21"/>
-                <w:szCs w:val="21"/>
-                <w:shd w:val="clear" w:color="auto" w:fill="FFFFFF"/>
-              </w:rPr>
-              <w:t>Writing, updating, and maintaining technical programs, end-user documentation, and operational procedures.</w:t>
-            </w:r>
-          </w:p>
-          <w:p>
-            <w:pPr>
-              <w:pStyle w:val="ListParagraph"/>
-              <w:numPr>
-                <w:ilvl w:val="0"/>
-                <w:numId w:val="4"/>
-              </w:numPr>
-            </w:pPr>
-            <w:r>
-              <w:rPr>
-                <w:rFonts w:cs="Segoe UI"/>
-                <w:sz w:val="21"/>
-                <w:szCs w:val="21"/>
+                <w:sz w:val="22"/>
+                <w:szCs w:val="22"/>
                 <w:shd w:val="clear" w:color="auto" w:fill="FFFFFF"/>
               </w:rPr>
               <w:t>Performing manual testing across different projects to find defects and raise tickets.</w:t>
@@ -895,11 +1274,11 @@
           </w:tblCellMar>
         </w:tblPrEx>
         <w:trPr>
-          <w:trHeight w:val="20"/>
+          <w:trHeight w:val="3754"/>
         </w:trPr>
         <w:tc>
           <w:tcPr>
-            <w:tcW w:w="3263" w:type="dxa"/>
+            <w:tcW w:w="3546" w:type="dxa"/>
             <w:gridSpan w:val="2"/>
             <w:tcBorders>
               <w:right w:val="single" w:sz="12" w:space="0" w:color="3C3388" w:themeColor="accent6"/>
@@ -908,18 +1287,218 @@
           <w:p>
             <w:pPr>
               <w:pStyle w:val="Heading1"/>
+              <w:rPr>
+                <w:sz w:val="32"/>
+                <w:szCs w:val="26"/>
+              </w:rPr>
             </w:pPr>
           </w:p>
         </w:tc>
         <w:tc>
           <w:tcPr>
-            <w:tcW w:w="6817" w:type="dxa"/>
+            <w:tcW w:w="6615" w:type="dxa"/>
             <w:gridSpan w:val="2"/>
             <w:tcBorders>
               <w:left w:val="single" w:sz="12" w:space="0" w:color="3C3388" w:themeColor="accent6"/>
             </w:tcBorders>
           </w:tcPr>
-          <w:p/>
+          <w:p>
+            <w:pPr>
+              <w:rPr>
+                <w:sz w:val="22"/>
+                <w:szCs w:val="26"/>
+              </w:rPr>
+            </w:pPr>
+            <w:r>
+              <w:rPr>
+                <w:sz w:val="22"/>
+                <w:szCs w:val="26"/>
+              </w:rPr>
+              <w:t xml:space="preserve"> JAN 2021 – JUNE 2021</w:t>
+            </w:r>
+          </w:p>
+          <w:p>
+            <w:r>
+              <w:rPr>
+                <w:b/>
+                <w:bCs/>
+                <w:color w:val="3C3388" w:themeColor="accent6"/>
+                <w:sz w:val="22"/>
+                <w:szCs w:val="26"/>
+              </w:rPr>
+              <w:t xml:space="preserve"> </w:t>
+            </w:r>
+            <w:r>
+              <w:rPr>
+                <w:b/>
+                <w:bCs/>
+                <w:color w:val="3C3388" w:themeColor="accent6"/>
+                <w:sz w:val="24"/>
+                <w:szCs w:val="28"/>
+              </w:rPr>
+              <w:t xml:space="preserve">IT Support Engineer – Job Ready Program </w:t>
+            </w:r>
+            <w:r>
+              <w:t>|Extra Tech</w:t>
+            </w:r>
+          </w:p>
+          <w:p>
+            <w:pPr>
+              <w:rPr>
+                <w:sz w:val="22"/>
+                <w:szCs w:val="26"/>
+              </w:rPr>
+            </w:pPr>
+          </w:p>
+          <w:p>
+            <w:pPr>
+              <w:pStyle w:val="ListParagraph"/>
+              <w:numPr>
+                <w:ilvl w:val="0"/>
+                <w:numId w:val="8"/>
+              </w:numPr>
+              <w:rPr>
+                <w:sz w:val="22"/>
+                <w:szCs w:val="26"/>
+              </w:rPr>
+            </w:pPr>
+            <w:r>
+              <w:rPr>
+                <w:sz w:val="22"/>
+                <w:szCs w:val="26"/>
+              </w:rPr>
+              <w:t>Familiarizing with Windows and macOS operating systems.</w:t>
+            </w:r>
+          </w:p>
+          <w:p>
+            <w:pPr>
+              <w:pStyle w:val="ListParagraph"/>
+              <w:numPr>
+                <w:ilvl w:val="0"/>
+                <w:numId w:val="8"/>
+              </w:numPr>
+              <w:rPr>
+                <w:sz w:val="22"/>
+                <w:szCs w:val="26"/>
+              </w:rPr>
+            </w:pPr>
+            <w:r>
+              <w:rPr>
+                <w:sz w:val="22"/>
+                <w:szCs w:val="26"/>
+              </w:rPr>
+              <w:t>Assist</w:t>
+            </w:r>
+            <w:r>
+              <w:rPr>
+                <w:sz w:val="22"/>
+                <w:szCs w:val="26"/>
+              </w:rPr>
+              <w:t>ing</w:t>
+            </w:r>
+            <w:r>
+              <w:rPr>
+                <w:sz w:val="22"/>
+                <w:szCs w:val="26"/>
+              </w:rPr>
+              <w:t xml:space="preserve"> and troubleshoot</w:t>
+            </w:r>
+            <w:r>
+              <w:rPr>
+                <w:sz w:val="22"/>
+                <w:szCs w:val="26"/>
+              </w:rPr>
+              <w:t>ing</w:t>
+            </w:r>
+            <w:r>
+              <w:rPr>
+                <w:sz w:val="22"/>
+                <w:szCs w:val="26"/>
+              </w:rPr>
+              <w:t xml:space="preserve"> network problems, system issues, Operating system update and upgrade.</w:t>
+            </w:r>
+          </w:p>
+          <w:p>
+            <w:pPr>
+              <w:pStyle w:val="ListParagraph"/>
+              <w:numPr>
+                <w:ilvl w:val="0"/>
+                <w:numId w:val="8"/>
+              </w:numPr>
+              <w:rPr>
+                <w:sz w:val="22"/>
+                <w:szCs w:val="26"/>
+              </w:rPr>
+            </w:pPr>
+            <w:r>
+              <w:rPr>
+                <w:sz w:val="22"/>
+                <w:szCs w:val="26"/>
+              </w:rPr>
+              <w:t>Group policy implementation, rollout, and troubleshooting.</w:t>
+            </w:r>
+          </w:p>
+          <w:p>
+            <w:pPr>
+              <w:pStyle w:val="ListParagraph"/>
+              <w:numPr>
+                <w:ilvl w:val="0"/>
+                <w:numId w:val="8"/>
+              </w:numPr>
+              <w:rPr>
+                <w:sz w:val="22"/>
+                <w:szCs w:val="26"/>
+              </w:rPr>
+            </w:pPr>
+            <w:r>
+              <w:rPr>
+                <w:sz w:val="22"/>
+                <w:szCs w:val="26"/>
+              </w:rPr>
+              <w:t>Managing Software deployments.</w:t>
+            </w:r>
+          </w:p>
+          <w:p>
+            <w:pPr>
+              <w:pStyle w:val="ListParagraph"/>
+              <w:numPr>
+                <w:ilvl w:val="0"/>
+                <w:numId w:val="8"/>
+              </w:numPr>
+              <w:rPr>
+                <w:sz w:val="22"/>
+                <w:szCs w:val="26"/>
+              </w:rPr>
+            </w:pPr>
+            <w:r>
+              <w:rPr>
+                <w:sz w:val="22"/>
+                <w:szCs w:val="26"/>
+              </w:rPr>
+              <w:t xml:space="preserve">Performing basic administration </w:t>
+            </w:r>
+            <w:r>
+              <w:rPr>
+                <w:sz w:val="22"/>
+                <w:szCs w:val="26"/>
+              </w:rPr>
+              <w:t>tasks</w:t>
+            </w:r>
+            <w:r>
+              <w:rPr>
+                <w:sz w:val="22"/>
+                <w:szCs w:val="26"/>
+              </w:rPr>
+              <w:t xml:space="preserve"> (password resets, account creation/deletion)</w:t>
+            </w:r>
+            <w:r>
+              <w:rPr>
+                <w:sz w:val="22"/>
+                <w:szCs w:val="26"/>
+              </w:rPr>
+              <w:t>.</w:t>
+            </w:r>
+          </w:p>
         </w:tc>
       </w:tr>
       <w:tr>
@@ -935,7 +1514,7 @@
         </w:trPr>
         <w:tc>
           <w:tcPr>
-            <w:tcW w:w="3263" w:type="dxa"/>
+            <w:tcW w:w="3546" w:type="dxa"/>
             <w:gridSpan w:val="2"/>
             <w:tcBorders>
               <w:right w:val="single" w:sz="12" w:space="0" w:color="3C3388" w:themeColor="accent6"/>
@@ -945,12 +1524,16 @@
             <w:pPr>
               <w:pStyle w:val="Heading1"/>
               <w:jc w:val="right"/>
+              <w:rPr>
+                <w:sz w:val="32"/>
+                <w:szCs w:val="26"/>
+              </w:rPr>
             </w:pPr>
           </w:p>
         </w:tc>
         <w:tc>
           <w:tcPr>
-            <w:tcW w:w="6817" w:type="dxa"/>
+            <w:tcW w:w="6615" w:type="dxa"/>
             <w:gridSpan w:val="2"/>
             <w:tcBorders>
               <w:left w:val="single" w:sz="12" w:space="0" w:color="3C3388" w:themeColor="accent6"/>
@@ -959,10 +1542,16 @@
           <w:p>
             <w:pPr>
               <w:pStyle w:val="Heading1"/>
+              <w:rPr>
+                <w:sz w:val="32"/>
+                <w:szCs w:val="26"/>
+              </w:rPr>
             </w:pPr>
             <w:r>
               <w:rPr>
                 <w:noProof/>
+                <w:sz w:val="32"/>
+                <w:szCs w:val="26"/>
               </w:rPr>
               <w:drawing>
                 <wp:inline distT="0" distB="0" distL="0" distR="0" wp14:anchorId="524D52E9" wp14:editId="4A1572D4">
@@ -1010,10 +1599,18 @@
               </w:drawing>
             </w:r>
             <w:r>
+              <w:rPr>
+                <w:sz w:val="32"/>
+                <w:szCs w:val="26"/>
+              </w:rPr>
               <w:t xml:space="preserve"> </w:t>
             </w:r>
             <w:sdt>
               <w:sdtPr>
+                <w:rPr>
+                  <w:sz w:val="32"/>
+                  <w:szCs w:val="26"/>
+                </w:rPr>
                 <w:id w:val="-465741575"/>
                 <w:placeholder>
                   <w:docPart w:val="D086B9D607E24BB7BAE8231E45399170"/>
@@ -1025,18 +1622,34 @@
               </w:sdtPr>
               <w:sdtContent>
                 <w:r>
+                  <w:rPr>
+                    <w:sz w:val="32"/>
+                    <w:szCs w:val="26"/>
+                  </w:rPr>
                   <w:t>References</w:t>
                 </w:r>
               </w:sdtContent>
             </w:sdt>
             <w:r>
+              <w:rPr>
+                <w:sz w:val="32"/>
+                <w:szCs w:val="26"/>
+              </w:rPr>
               <w:t xml:space="preserve"> </w:t>
             </w:r>
           </w:p>
           <w:p>
+            <w:pPr>
+              <w:rPr>
+                <w:sz w:val="22"/>
+                <w:szCs w:val="26"/>
+              </w:rPr>
+            </w:pPr>
             <w:r>
               <w:rPr>
                 <w:w w:val="105"/>
+                <w:sz w:val="22"/>
+                <w:szCs w:val="26"/>
               </w:rPr>
               <w:t xml:space="preserve">       </w:t>
             </w:r>
@@ -1044,6 +1657,8 @@
               <w:sdtPr>
                 <w:rPr>
                   <w:w w:val="105"/>
+                  <w:sz w:val="22"/>
+                  <w:szCs w:val="26"/>
                 </w:rPr>
                 <w:id w:val="-1937903008"/>
                 <w:placeholder>
@@ -1057,6 +1672,8 @@
                 <w:r>
                   <w:rPr>
                     <w:w w:val="105"/>
+                    <w:sz w:val="22"/>
+                    <w:szCs w:val="26"/>
                   </w:rPr>
                   <w:t>Available upon request.</w:t>
                 </w:r>
@@ -1066,7 +1683,14 @@
         </w:tc>
       </w:tr>
     </w:tbl>
-    <w:p/>
+    <w:p>
+      <w:pPr>
+        <w:rPr>
+          <w:sz w:val="22"/>
+          <w:szCs w:val="26"/>
+        </w:rPr>
+      </w:pPr>
+    </w:p>
     <w:sectPr>
       <w:pgSz w:w="12240" w:h="15840" w:code="1"/>
       <w:pgMar w:top="1080" w:right="1080" w:bottom="1080" w:left="1080" w:header="709" w:footer="432" w:gutter="0"/>
@@ -1134,9 +1758,9 @@
       <w:lvlJc w:val="left"/>
       <w:pPr>
         <w:tabs>
-          <w:tab w:val="num" w:pos="-1080"/>
+          <w:tab w:val="num" w:pos="-2236"/>
         </w:tabs>
-        <w:ind w:left="-1080" w:hanging="360"/>
+        <w:ind w:left="-2236" w:hanging="360"/>
       </w:pPr>
       <w:rPr>
         <w:rFonts w:ascii="Symbol" w:hAnsi="Symbol" w:hint="default"/>
@@ -1258,6 +1882,119 @@
     </w:lvl>
   </w:abstractNum>
   <w:abstractNum w:abstractNumId="2" w15:restartNumberingAfterBreak="0">
+    <w:nsid w:val="15CD0A3B"/>
+    <w:multiLevelType w:val="hybridMultilevel"/>
+    <w:tmpl w:val="5BDC9254"/>
+    <w:lvl w:ilvl="0" w:tplc="0C09000D">
+      <w:start w:val="1"/>
+      <w:numFmt w:val="bullet"/>
+      <w:lvlText w:val=""/>
+      <w:lvlJc w:val="left"/>
+      <w:pPr>
+        <w:ind w:left="360" w:hanging="360"/>
+      </w:pPr>
+      <w:rPr>
+        <w:rFonts w:ascii="Wingdings" w:hAnsi="Wingdings" w:hint="default"/>
+      </w:rPr>
+    </w:lvl>
+    <w:lvl w:ilvl="1" w:tplc="0C090003" w:tentative="1">
+      <w:start w:val="1"/>
+      <w:numFmt w:val="bullet"/>
+      <w:lvlText w:val="o"/>
+      <w:lvlJc w:val="left"/>
+      <w:pPr>
+        <w:ind w:left="1080" w:hanging="360"/>
+      </w:pPr>
+      <w:rPr>
+        <w:rFonts w:ascii="Courier New" w:hAnsi="Courier New" w:cs="Courier New" w:hint="default"/>
+      </w:rPr>
+    </w:lvl>
+    <w:lvl w:ilvl="2" w:tplc="0C090005" w:tentative="1">
+      <w:start w:val="1"/>
+      <w:numFmt w:val="bullet"/>
+      <w:lvlText w:val=""/>
+      <w:lvlJc w:val="left"/>
+      <w:pPr>
+        <w:ind w:left="1800" w:hanging="360"/>
+      </w:pPr>
+      <w:rPr>
+        <w:rFonts w:ascii="Wingdings" w:hAnsi="Wingdings" w:hint="default"/>
+      </w:rPr>
+    </w:lvl>
+    <w:lvl w:ilvl="3" w:tplc="0C090001" w:tentative="1">
+      <w:start w:val="1"/>
+      <w:numFmt w:val="bullet"/>
+      <w:lvlText w:val=""/>
+      <w:lvlJc w:val="left"/>
+      <w:pPr>
+        <w:ind w:left="2520" w:hanging="360"/>
+      </w:pPr>
+      <w:rPr>
+        <w:rFonts w:ascii="Symbol" w:hAnsi="Symbol" w:hint="default"/>
+      </w:rPr>
+    </w:lvl>
+    <w:lvl w:ilvl="4" w:tplc="0C090003" w:tentative="1">
+      <w:start w:val="1"/>
+      <w:numFmt w:val="bullet"/>
+      <w:lvlText w:val="o"/>
+      <w:lvlJc w:val="left"/>
+      <w:pPr>
+        <w:ind w:left="3240" w:hanging="360"/>
+      </w:pPr>
+      <w:rPr>
+        <w:rFonts w:ascii="Courier New" w:hAnsi="Courier New" w:cs="Courier New" w:hint="default"/>
+      </w:rPr>
+    </w:lvl>
+    <w:lvl w:ilvl="5" w:tplc="0C090005" w:tentative="1">
+      <w:start w:val="1"/>
+      <w:numFmt w:val="bullet"/>
+      <w:lvlText w:val=""/>
+      <w:lvlJc w:val="left"/>
+      <w:pPr>
+        <w:ind w:left="3960" w:hanging="360"/>
+      </w:pPr>
+      <w:rPr>
+        <w:rFonts w:ascii="Wingdings" w:hAnsi="Wingdings" w:hint="default"/>
+      </w:rPr>
+    </w:lvl>
+    <w:lvl w:ilvl="6" w:tplc="0C090001" w:tentative="1">
+      <w:start w:val="1"/>
+      <w:numFmt w:val="bullet"/>
+      <w:lvlText w:val=""/>
+      <w:lvlJc w:val="left"/>
+      <w:pPr>
+        <w:ind w:left="4680" w:hanging="360"/>
+      </w:pPr>
+      <w:rPr>
+        <w:rFonts w:ascii="Symbol" w:hAnsi="Symbol" w:hint="default"/>
+      </w:rPr>
+    </w:lvl>
+    <w:lvl w:ilvl="7" w:tplc="0C090003" w:tentative="1">
+      <w:start w:val="1"/>
+      <w:numFmt w:val="bullet"/>
+      <w:lvlText w:val="o"/>
+      <w:lvlJc w:val="left"/>
+      <w:pPr>
+        <w:ind w:left="5400" w:hanging="360"/>
+      </w:pPr>
+      <w:rPr>
+        <w:rFonts w:ascii="Courier New" w:hAnsi="Courier New" w:cs="Courier New" w:hint="default"/>
+      </w:rPr>
+    </w:lvl>
+    <w:lvl w:ilvl="8" w:tplc="0C090005" w:tentative="1">
+      <w:start w:val="1"/>
+      <w:numFmt w:val="bullet"/>
+      <w:lvlText w:val=""/>
+      <w:lvlJc w:val="left"/>
+      <w:pPr>
+        <w:ind w:left="6120" w:hanging="360"/>
+      </w:pPr>
+      <w:rPr>
+        <w:rFonts w:ascii="Wingdings" w:hAnsi="Wingdings" w:hint="default"/>
+      </w:rPr>
+    </w:lvl>
+  </w:abstractNum>
+  <w:abstractNum w:abstractNumId="3" w15:restartNumberingAfterBreak="0">
     <w:nsid w:val="15F50A67"/>
     <w:multiLevelType w:val="hybridMultilevel"/>
     <w:tmpl w:val="D13C7F9A"/>
@@ -1371,7 +2108,233 @@
       </w:rPr>
     </w:lvl>
   </w:abstractNum>
-  <w:abstractNum w:abstractNumId="3" w15:restartNumberingAfterBreak="0">
+  <w:abstractNum w:abstractNumId="4" w15:restartNumberingAfterBreak="0">
+    <w:nsid w:val="1CE36A7D"/>
+    <w:multiLevelType w:val="hybridMultilevel"/>
+    <w:tmpl w:val="FDE84086"/>
+    <w:lvl w:ilvl="0" w:tplc="0C09000D">
+      <w:start w:val="1"/>
+      <w:numFmt w:val="bullet"/>
+      <w:lvlText w:val=""/>
+      <w:lvlJc w:val="left"/>
+      <w:pPr>
+        <w:ind w:left="720" w:hanging="360"/>
+      </w:pPr>
+      <w:rPr>
+        <w:rFonts w:ascii="Wingdings" w:hAnsi="Wingdings" w:hint="default"/>
+      </w:rPr>
+    </w:lvl>
+    <w:lvl w:ilvl="1" w:tplc="0C090003" w:tentative="1">
+      <w:start w:val="1"/>
+      <w:numFmt w:val="bullet"/>
+      <w:lvlText w:val="o"/>
+      <w:lvlJc w:val="left"/>
+      <w:pPr>
+        <w:ind w:left="1440" w:hanging="360"/>
+      </w:pPr>
+      <w:rPr>
+        <w:rFonts w:ascii="Courier New" w:hAnsi="Courier New" w:cs="Courier New" w:hint="default"/>
+      </w:rPr>
+    </w:lvl>
+    <w:lvl w:ilvl="2" w:tplc="0C090005" w:tentative="1">
+      <w:start w:val="1"/>
+      <w:numFmt w:val="bullet"/>
+      <w:lvlText w:val=""/>
+      <w:lvlJc w:val="left"/>
+      <w:pPr>
+        <w:ind w:left="2160" w:hanging="360"/>
+      </w:pPr>
+      <w:rPr>
+        <w:rFonts w:ascii="Wingdings" w:hAnsi="Wingdings" w:hint="default"/>
+      </w:rPr>
+    </w:lvl>
+    <w:lvl w:ilvl="3" w:tplc="0C090001" w:tentative="1">
+      <w:start w:val="1"/>
+      <w:numFmt w:val="bullet"/>
+      <w:lvlText w:val=""/>
+      <w:lvlJc w:val="left"/>
+      <w:pPr>
+        <w:ind w:left="2880" w:hanging="360"/>
+      </w:pPr>
+      <w:rPr>
+        <w:rFonts w:ascii="Symbol" w:hAnsi="Symbol" w:hint="default"/>
+      </w:rPr>
+    </w:lvl>
+    <w:lvl w:ilvl="4" w:tplc="0C090003" w:tentative="1">
+      <w:start w:val="1"/>
+      <w:numFmt w:val="bullet"/>
+      <w:lvlText w:val="o"/>
+      <w:lvlJc w:val="left"/>
+      <w:pPr>
+        <w:ind w:left="3600" w:hanging="360"/>
+      </w:pPr>
+      <w:rPr>
+        <w:rFonts w:ascii="Courier New" w:hAnsi="Courier New" w:cs="Courier New" w:hint="default"/>
+      </w:rPr>
+    </w:lvl>
+    <w:lvl w:ilvl="5" w:tplc="0C090005" w:tentative="1">
+      <w:start w:val="1"/>
+      <w:numFmt w:val="bullet"/>
+      <w:lvlText w:val=""/>
+      <w:lvlJc w:val="left"/>
+      <w:pPr>
+        <w:ind w:left="4320" w:hanging="360"/>
+      </w:pPr>
+      <w:rPr>
+        <w:rFonts w:ascii="Wingdings" w:hAnsi="Wingdings" w:hint="default"/>
+      </w:rPr>
+    </w:lvl>
+    <w:lvl w:ilvl="6" w:tplc="0C090001" w:tentative="1">
+      <w:start w:val="1"/>
+      <w:numFmt w:val="bullet"/>
+      <w:lvlText w:val=""/>
+      <w:lvlJc w:val="left"/>
+      <w:pPr>
+        <w:ind w:left="5040" w:hanging="360"/>
+      </w:pPr>
+      <w:rPr>
+        <w:rFonts w:ascii="Symbol" w:hAnsi="Symbol" w:hint="default"/>
+      </w:rPr>
+    </w:lvl>
+    <w:lvl w:ilvl="7" w:tplc="0C090003" w:tentative="1">
+      <w:start w:val="1"/>
+      <w:numFmt w:val="bullet"/>
+      <w:lvlText w:val="o"/>
+      <w:lvlJc w:val="left"/>
+      <w:pPr>
+        <w:ind w:left="5760" w:hanging="360"/>
+      </w:pPr>
+      <w:rPr>
+        <w:rFonts w:ascii="Courier New" w:hAnsi="Courier New" w:cs="Courier New" w:hint="default"/>
+      </w:rPr>
+    </w:lvl>
+    <w:lvl w:ilvl="8" w:tplc="0C090005" w:tentative="1">
+      <w:start w:val="1"/>
+      <w:numFmt w:val="bullet"/>
+      <w:lvlText w:val=""/>
+      <w:lvlJc w:val="left"/>
+      <w:pPr>
+        <w:ind w:left="6480" w:hanging="360"/>
+      </w:pPr>
+      <w:rPr>
+        <w:rFonts w:ascii="Wingdings" w:hAnsi="Wingdings" w:hint="default"/>
+      </w:rPr>
+    </w:lvl>
+  </w:abstractNum>
+  <w:abstractNum w:abstractNumId="5" w15:restartNumberingAfterBreak="0">
+    <w:nsid w:val="35C7609A"/>
+    <w:multiLevelType w:val="hybridMultilevel"/>
+    <w:tmpl w:val="9E187422"/>
+    <w:lvl w:ilvl="0" w:tplc="0C09000D">
+      <w:start w:val="1"/>
+      <w:numFmt w:val="bullet"/>
+      <w:lvlText w:val=""/>
+      <w:lvlJc w:val="left"/>
+      <w:pPr>
+        <w:ind w:left="720" w:hanging="360"/>
+      </w:pPr>
+      <w:rPr>
+        <w:rFonts w:ascii="Wingdings" w:hAnsi="Wingdings" w:hint="default"/>
+      </w:rPr>
+    </w:lvl>
+    <w:lvl w:ilvl="1" w:tplc="0C090003" w:tentative="1">
+      <w:start w:val="1"/>
+      <w:numFmt w:val="bullet"/>
+      <w:lvlText w:val="o"/>
+      <w:lvlJc w:val="left"/>
+      <w:pPr>
+        <w:ind w:left="1440" w:hanging="360"/>
+      </w:pPr>
+      <w:rPr>
+        <w:rFonts w:ascii="Courier New" w:hAnsi="Courier New" w:cs="Courier New" w:hint="default"/>
+      </w:rPr>
+    </w:lvl>
+    <w:lvl w:ilvl="2" w:tplc="0C090005" w:tentative="1">
+      <w:start w:val="1"/>
+      <w:numFmt w:val="bullet"/>
+      <w:lvlText w:val=""/>
+      <w:lvlJc w:val="left"/>
+      <w:pPr>
+        <w:ind w:left="2160" w:hanging="360"/>
+      </w:pPr>
+      <w:rPr>
+        <w:rFonts w:ascii="Wingdings" w:hAnsi="Wingdings" w:hint="default"/>
+      </w:rPr>
+    </w:lvl>
+    <w:lvl w:ilvl="3" w:tplc="0C090001" w:tentative="1">
+      <w:start w:val="1"/>
+      <w:numFmt w:val="bullet"/>
+      <w:lvlText w:val=""/>
+      <w:lvlJc w:val="left"/>
+      <w:pPr>
+        <w:ind w:left="2880" w:hanging="360"/>
+      </w:pPr>
+      <w:rPr>
+        <w:rFonts w:ascii="Symbol" w:hAnsi="Symbol" w:hint="default"/>
+      </w:rPr>
+    </w:lvl>
+    <w:lvl w:ilvl="4" w:tplc="0C090003" w:tentative="1">
+      <w:start w:val="1"/>
+      <w:numFmt w:val="bullet"/>
+      <w:lvlText w:val="o"/>
+      <w:lvlJc w:val="left"/>
+      <w:pPr>
+        <w:ind w:left="3600" w:hanging="360"/>
+      </w:pPr>
+      <w:rPr>
+        <w:rFonts w:ascii="Courier New" w:hAnsi="Courier New" w:cs="Courier New" w:hint="default"/>
+      </w:rPr>
+    </w:lvl>
+    <w:lvl w:ilvl="5" w:tplc="0C090005" w:tentative="1">
+      <w:start w:val="1"/>
+      <w:numFmt w:val="bullet"/>
+      <w:lvlText w:val=""/>
+      <w:lvlJc w:val="left"/>
+      <w:pPr>
+        <w:ind w:left="4320" w:hanging="360"/>
+      </w:pPr>
+      <w:rPr>
+        <w:rFonts w:ascii="Wingdings" w:hAnsi="Wingdings" w:hint="default"/>
+      </w:rPr>
+    </w:lvl>
+    <w:lvl w:ilvl="6" w:tplc="0C090001" w:tentative="1">
+      <w:start w:val="1"/>
+      <w:numFmt w:val="bullet"/>
+      <w:lvlText w:val=""/>
+      <w:lvlJc w:val="left"/>
+      <w:pPr>
+        <w:ind w:left="5040" w:hanging="360"/>
+      </w:pPr>
+      <w:rPr>
+        <w:rFonts w:ascii="Symbol" w:hAnsi="Symbol" w:hint="default"/>
+      </w:rPr>
+    </w:lvl>
+    <w:lvl w:ilvl="7" w:tplc="0C090003" w:tentative="1">
+      <w:start w:val="1"/>
+      <w:numFmt w:val="bullet"/>
+      <w:lvlText w:val="o"/>
+      <w:lvlJc w:val="left"/>
+      <w:pPr>
+        <w:ind w:left="5760" w:hanging="360"/>
+      </w:pPr>
+      <w:rPr>
+        <w:rFonts w:ascii="Courier New" w:hAnsi="Courier New" w:cs="Courier New" w:hint="default"/>
+      </w:rPr>
+    </w:lvl>
+    <w:lvl w:ilvl="8" w:tplc="0C090005" w:tentative="1">
+      <w:start w:val="1"/>
+      <w:numFmt w:val="bullet"/>
+      <w:lvlText w:val=""/>
+      <w:lvlJc w:val="left"/>
+      <w:pPr>
+        <w:ind w:left="6480" w:hanging="360"/>
+      </w:pPr>
+      <w:rPr>
+        <w:rFonts w:ascii="Wingdings" w:hAnsi="Wingdings" w:hint="default"/>
+      </w:rPr>
+    </w:lvl>
+  </w:abstractNum>
+  <w:abstractNum w:abstractNumId="6" w15:restartNumberingAfterBreak="0">
     <w:nsid w:val="5EE954F2"/>
     <w:multiLevelType w:val="hybridMultilevel"/>
     <w:tmpl w:val="2D6856B6"/>
@@ -1381,7 +2344,7 @@
       <w:lvlText w:val=""/>
       <w:lvlJc w:val="left"/>
       <w:pPr>
-        <w:ind w:left="720" w:hanging="360"/>
+        <w:ind w:left="360" w:hanging="360"/>
       </w:pPr>
       <w:rPr>
         <w:rFonts w:ascii="Wingdings" w:hAnsi="Wingdings" w:hint="default"/>
@@ -1393,7 +2356,7 @@
       <w:lvlText w:val="o"/>
       <w:lvlJc w:val="left"/>
       <w:pPr>
-        <w:ind w:left="1440" w:hanging="360"/>
+        <w:ind w:left="1080" w:hanging="360"/>
       </w:pPr>
       <w:rPr>
         <w:rFonts w:ascii="Courier New" w:hAnsi="Courier New" w:cs="Courier New" w:hint="default"/>
@@ -1405,7 +2368,7 @@
       <w:lvlText w:val=""/>
       <w:lvlJc w:val="left"/>
       <w:pPr>
-        <w:ind w:left="2160" w:hanging="360"/>
+        <w:ind w:left="1800" w:hanging="360"/>
       </w:pPr>
       <w:rPr>
         <w:rFonts w:ascii="Wingdings" w:hAnsi="Wingdings" w:hint="default"/>
@@ -1417,7 +2380,7 @@
       <w:lvlText w:val=""/>
       <w:lvlJc w:val="left"/>
       <w:pPr>
-        <w:ind w:left="2880" w:hanging="360"/>
+        <w:ind w:left="2520" w:hanging="360"/>
       </w:pPr>
       <w:rPr>
         <w:rFonts w:ascii="Symbol" w:hAnsi="Symbol" w:hint="default"/>
@@ -1429,7 +2392,7 @@
       <w:lvlText w:val="o"/>
       <w:lvlJc w:val="left"/>
       <w:pPr>
-        <w:ind w:left="3600" w:hanging="360"/>
+        <w:ind w:left="3240" w:hanging="360"/>
       </w:pPr>
       <w:rPr>
         <w:rFonts w:ascii="Courier New" w:hAnsi="Courier New" w:cs="Courier New" w:hint="default"/>
@@ -1441,7 +2404,7 @@
       <w:lvlText w:val=""/>
       <w:lvlJc w:val="left"/>
       <w:pPr>
-        <w:ind w:left="4320" w:hanging="360"/>
+        <w:ind w:left="3960" w:hanging="360"/>
       </w:pPr>
       <w:rPr>
         <w:rFonts w:ascii="Wingdings" w:hAnsi="Wingdings" w:hint="default"/>
@@ -1453,7 +2416,7 @@
       <w:lvlText w:val=""/>
       <w:lvlJc w:val="left"/>
       <w:pPr>
-        <w:ind w:left="5040" w:hanging="360"/>
+        <w:ind w:left="4680" w:hanging="360"/>
       </w:pPr>
       <w:rPr>
         <w:rFonts w:ascii="Symbol" w:hAnsi="Symbol" w:hint="default"/>
@@ -1465,7 +2428,7 @@
       <w:lvlText w:val="o"/>
       <w:lvlJc w:val="left"/>
       <w:pPr>
-        <w:ind w:left="5760" w:hanging="360"/>
+        <w:ind w:left="5400" w:hanging="360"/>
       </w:pPr>
       <w:rPr>
         <w:rFonts w:ascii="Courier New" w:hAnsi="Courier New" w:cs="Courier New" w:hint="default"/>
@@ -1477,7 +2440,120 @@
       <w:lvlText w:val=""/>
       <w:lvlJc w:val="left"/>
       <w:pPr>
-        <w:ind w:left="6480" w:hanging="360"/>
+        <w:ind w:left="6120" w:hanging="360"/>
+      </w:pPr>
+      <w:rPr>
+        <w:rFonts w:ascii="Wingdings" w:hAnsi="Wingdings" w:hint="default"/>
+      </w:rPr>
+    </w:lvl>
+  </w:abstractNum>
+  <w:abstractNum w:abstractNumId="7" w15:restartNumberingAfterBreak="0">
+    <w:nsid w:val="64A84C7C"/>
+    <w:multiLevelType w:val="hybridMultilevel"/>
+    <w:tmpl w:val="D05862C2"/>
+    <w:lvl w:ilvl="0" w:tplc="0C09000D">
+      <w:start w:val="1"/>
+      <w:numFmt w:val="bullet"/>
+      <w:lvlText w:val=""/>
+      <w:lvlJc w:val="left"/>
+      <w:pPr>
+        <w:ind w:left="1104" w:hanging="360"/>
+      </w:pPr>
+      <w:rPr>
+        <w:rFonts w:ascii="Wingdings" w:hAnsi="Wingdings" w:hint="default"/>
+      </w:rPr>
+    </w:lvl>
+    <w:lvl w:ilvl="1" w:tplc="0C090003" w:tentative="1">
+      <w:start w:val="1"/>
+      <w:numFmt w:val="bullet"/>
+      <w:lvlText w:val="o"/>
+      <w:lvlJc w:val="left"/>
+      <w:pPr>
+        <w:ind w:left="1824" w:hanging="360"/>
+      </w:pPr>
+      <w:rPr>
+        <w:rFonts w:ascii="Courier New" w:hAnsi="Courier New" w:cs="Courier New" w:hint="default"/>
+      </w:rPr>
+    </w:lvl>
+    <w:lvl w:ilvl="2" w:tplc="0C090005" w:tentative="1">
+      <w:start w:val="1"/>
+      <w:numFmt w:val="bullet"/>
+      <w:lvlText w:val=""/>
+      <w:lvlJc w:val="left"/>
+      <w:pPr>
+        <w:ind w:left="2544" w:hanging="360"/>
+      </w:pPr>
+      <w:rPr>
+        <w:rFonts w:ascii="Wingdings" w:hAnsi="Wingdings" w:hint="default"/>
+      </w:rPr>
+    </w:lvl>
+    <w:lvl w:ilvl="3" w:tplc="0C090001" w:tentative="1">
+      <w:start w:val="1"/>
+      <w:numFmt w:val="bullet"/>
+      <w:lvlText w:val=""/>
+      <w:lvlJc w:val="left"/>
+      <w:pPr>
+        <w:ind w:left="3264" w:hanging="360"/>
+      </w:pPr>
+      <w:rPr>
+        <w:rFonts w:ascii="Symbol" w:hAnsi="Symbol" w:hint="default"/>
+      </w:rPr>
+    </w:lvl>
+    <w:lvl w:ilvl="4" w:tplc="0C090003" w:tentative="1">
+      <w:start w:val="1"/>
+      <w:numFmt w:val="bullet"/>
+      <w:lvlText w:val="o"/>
+      <w:lvlJc w:val="left"/>
+      <w:pPr>
+        <w:ind w:left="3984" w:hanging="360"/>
+      </w:pPr>
+      <w:rPr>
+        <w:rFonts w:ascii="Courier New" w:hAnsi="Courier New" w:cs="Courier New" w:hint="default"/>
+      </w:rPr>
+    </w:lvl>
+    <w:lvl w:ilvl="5" w:tplc="0C090005" w:tentative="1">
+      <w:start w:val="1"/>
+      <w:numFmt w:val="bullet"/>
+      <w:lvlText w:val=""/>
+      <w:lvlJc w:val="left"/>
+      <w:pPr>
+        <w:ind w:left="4704" w:hanging="360"/>
+      </w:pPr>
+      <w:rPr>
+        <w:rFonts w:ascii="Wingdings" w:hAnsi="Wingdings" w:hint="default"/>
+      </w:rPr>
+    </w:lvl>
+    <w:lvl w:ilvl="6" w:tplc="0C090001" w:tentative="1">
+      <w:start w:val="1"/>
+      <w:numFmt w:val="bullet"/>
+      <w:lvlText w:val=""/>
+      <w:lvlJc w:val="left"/>
+      <w:pPr>
+        <w:ind w:left="5424" w:hanging="360"/>
+      </w:pPr>
+      <w:rPr>
+        <w:rFonts w:ascii="Symbol" w:hAnsi="Symbol" w:hint="default"/>
+      </w:rPr>
+    </w:lvl>
+    <w:lvl w:ilvl="7" w:tplc="0C090003" w:tentative="1">
+      <w:start w:val="1"/>
+      <w:numFmt w:val="bullet"/>
+      <w:lvlText w:val="o"/>
+      <w:lvlJc w:val="left"/>
+      <w:pPr>
+        <w:ind w:left="6144" w:hanging="360"/>
+      </w:pPr>
+      <w:rPr>
+        <w:rFonts w:ascii="Courier New" w:hAnsi="Courier New" w:cs="Courier New" w:hint="default"/>
+      </w:rPr>
+    </w:lvl>
+    <w:lvl w:ilvl="8" w:tplc="0C090005" w:tentative="1">
+      <w:start w:val="1"/>
+      <w:numFmt w:val="bullet"/>
+      <w:lvlText w:val=""/>
+      <w:lvlJc w:val="left"/>
+      <w:pPr>
+        <w:ind w:left="6864" w:hanging="360"/>
       </w:pPr>
       <w:rPr>
         <w:rFonts w:ascii="Wingdings" w:hAnsi="Wingdings" w:hint="default"/>
@@ -1488,13 +2564,25 @@
     <w:abstractNumId w:val="0"/>
   </w:num>
   <w:num w:numId="2" w16cid:durableId="1137796067">
-    <w:abstractNumId w:val="2"/>
+    <w:abstractNumId w:val="3"/>
   </w:num>
   <w:num w:numId="3" w16cid:durableId="821237280">
     <w:abstractNumId w:val="1"/>
   </w:num>
   <w:num w:numId="4" w16cid:durableId="746466178">
-    <w:abstractNumId w:val="3"/>
+    <w:abstractNumId w:val="6"/>
+  </w:num>
+  <w:num w:numId="5" w16cid:durableId="1694377034">
+    <w:abstractNumId w:val="7"/>
+  </w:num>
+  <w:num w:numId="6" w16cid:durableId="1169754970">
+    <w:abstractNumId w:val="5"/>
+  </w:num>
+  <w:num w:numId="7" w16cid:durableId="1571774434">
+    <w:abstractNumId w:val="4"/>
+  </w:num>
+  <w:num w:numId="8" w16cid:durableId="766080735">
+    <w:abstractNumId w:val="2"/>
   </w:num>
 </w:numbering>
 </file>
@@ -2500,10 +3588,14 @@
   </w:compat>
   <w:rsids>
     <w:rsidRoot w:val="008C11B4"/>
+    <w:rsid w:val="00172ADC"/>
+    <w:rsid w:val="00542B70"/>
+    <w:rsid w:val="0065437C"/>
     <w:rsid w:val="00822D73"/>
     <w:rsid w:val="008C11B4"/>
     <w:rsid w:val="00DF15C5"/>
     <w:rsid w:val="00F20E01"/>
+    <w:rsid w:val="00F34484"/>
   </w:rsids>
   <m:mathPr>
     <m:mathFont m:val="Cambria Math"/>
@@ -2934,6 +4026,7 @@
     <w:link w:val="Heading1Char"/>
     <w:uiPriority w:val="2"/>
     <w:qFormat/>
+    <w:rsid w:val="00172ADC"/>
     <w:pPr>
       <w:spacing w:before="120" w:after="120" w:line="280" w:lineRule="exact"/>
       <w:outlineLvl w:val="0"/>
@@ -2992,6 +4085,7 @@
     <w:basedOn w:val="DefaultParagraphFont"/>
     <w:link w:val="Heading1"/>
     <w:uiPriority w:val="2"/>
+    <w:rsid w:val="00172ADC"/>
     <w:rPr>
       <w:rFonts w:asciiTheme="majorHAnsi" w:eastAsiaTheme="minorHAnsi" w:hAnsiTheme="majorHAnsi" w:cs="Times New Roman (Body CS)"/>
       <w:color w:val="FFC000" w:themeColor="accent4"/>
@@ -3240,30 +4334,6 @@
 </file>
 
 <file path=customXml/item2.xml><?xml version="1.0" encoding="utf-8"?>
-<p:properties xmlns:p="http://schemas.microsoft.com/office/2006/metadata/properties" xmlns:xsi="http://www.w3.org/2001/XMLSchema-instance" xmlns:pc="http://schemas.microsoft.com/office/infopath/2007/PartnerControls">
-  <documentManagement>
-    <_ip_UnifiedCompliancePolicyUIAction xmlns="http://schemas.microsoft.com/sharepoint/v3" xsi:nil="true"/>
-    <Image xmlns="71af3243-3dd4-4a8d-8c0d-dd76da1f02a5">
-      <Url xsi:nil="true"/>
-      <Description xsi:nil="true"/>
-    </Image>
-    <Status xmlns="71af3243-3dd4-4a8d-8c0d-dd76da1f02a5">Not started</Status>
-    <Background xmlns="71af3243-3dd4-4a8d-8c0d-dd76da1f02a5">false</Background>
-    <_ip_UnifiedCompliancePolicyProperties xmlns="http://schemas.microsoft.com/sharepoint/v3" xsi:nil="true"/>
-    <ImageTagsTaxHTField xmlns="71af3243-3dd4-4a8d-8c0d-dd76da1f02a5">
-      <Terms xmlns="http://schemas.microsoft.com/office/infopath/2007/PartnerControls"/>
-    </ImageTagsTaxHTField>
-    <TaxCatchAll xmlns="230e9df3-be65-4c73-a93b-d1236ebd677e" xsi:nil="true"/>
-    <MediaServiceKeyPoints xmlns="71af3243-3dd4-4a8d-8c0d-dd76da1f02a5" xsi:nil="true"/>
-  </documentManagement>
-</p:properties>
-</file>
-
-<file path=customXml/item3.xml><?xml version="1.0" encoding="utf-8"?>
-<b:Sources xmlns:b="http://schemas.openxmlformats.org/officeDocument/2006/bibliography" xmlns="http://schemas.openxmlformats.org/officeDocument/2006/bibliography" SelectedStyle="\APASixthEditionOfficeOnline.xsl" StyleName="APA" Version="6"/>
-</file>
-
-<file path=customXml/item4.xml><?xml version="1.0" encoding="utf-8"?>
 <ct:contentTypeSchema xmlns:ct="http://schemas.microsoft.com/office/2006/metadata/contentType" xmlns:ma="http://schemas.microsoft.com/office/2006/metadata/properties/metaAttributes" ct:_="" ma:_="" ma:contentTypeName="Document" ma:contentTypeID="0x01010079F111ED35F8CC479449609E8A0923A6" ma:contentTypeVersion="26" ma:contentTypeDescription="Create a new document." ma:contentTypeScope="" ma:versionID="ac37c1753acd5e330d2062ccec26ea66">
   <xsd:schema xmlns:xsd="http://www.w3.org/2001/XMLSchema" xmlns:xs="http://www.w3.org/2001/XMLSchema" xmlns:p="http://schemas.microsoft.com/office/2006/metadata/properties" xmlns:ns1="http://schemas.microsoft.com/sharepoint/v3" xmlns:ns2="71af3243-3dd4-4a8d-8c0d-dd76da1f02a5" xmlns:ns3="16c05727-aa75-4e4a-9b5f-8a80a1165891" xmlns:ns4="230e9df3-be65-4c73-a93b-d1236ebd677e" targetNamespace="http://schemas.microsoft.com/office/2006/metadata/properties" ma:root="true" ma:fieldsID="3b340c7101c92c5120abd06486f94548" ns1:_="" ns2:_="" ns3:_="" ns4:_="">
     <xsd:import namespace="http://schemas.microsoft.com/sharepoint/v3"/>
@@ -3563,6 +4633,30 @@
 </ct:contentTypeSchema>
 </file>
 
+<file path=customXml/item3.xml><?xml version="1.0" encoding="utf-8"?>
+<b:Sources xmlns:b="http://schemas.openxmlformats.org/officeDocument/2006/bibliography" xmlns="http://schemas.openxmlformats.org/officeDocument/2006/bibliography" SelectedStyle="\APASixthEditionOfficeOnline.xsl" StyleName="APA" Version="6"/>
+</file>
+
+<file path=customXml/item4.xml><?xml version="1.0" encoding="utf-8"?>
+<p:properties xmlns:p="http://schemas.microsoft.com/office/2006/metadata/properties" xmlns:xsi="http://www.w3.org/2001/XMLSchema-instance" xmlns:pc="http://schemas.microsoft.com/office/infopath/2007/PartnerControls">
+  <documentManagement>
+    <_ip_UnifiedCompliancePolicyUIAction xmlns="http://schemas.microsoft.com/sharepoint/v3" xsi:nil="true"/>
+    <Image xmlns="71af3243-3dd4-4a8d-8c0d-dd76da1f02a5">
+      <Url xsi:nil="true"/>
+      <Description xsi:nil="true"/>
+    </Image>
+    <Status xmlns="71af3243-3dd4-4a8d-8c0d-dd76da1f02a5">Not started</Status>
+    <Background xmlns="71af3243-3dd4-4a8d-8c0d-dd76da1f02a5">false</Background>
+    <_ip_UnifiedCompliancePolicyProperties xmlns="http://schemas.microsoft.com/sharepoint/v3" xsi:nil="true"/>
+    <ImageTagsTaxHTField xmlns="71af3243-3dd4-4a8d-8c0d-dd76da1f02a5">
+      <Terms xmlns="http://schemas.microsoft.com/office/infopath/2007/PartnerControls"/>
+    </ImageTagsTaxHTField>
+    <TaxCatchAll xmlns="230e9df3-be65-4c73-a93b-d1236ebd677e" xsi:nil="true"/>
+    <MediaServiceKeyPoints xmlns="71af3243-3dd4-4a8d-8c0d-dd76da1f02a5" xsi:nil="true"/>
+  </documentManagement>
+</p:properties>
+</file>
+
 <file path=customXml/itemProps1.xml><?xml version="1.0" encoding="utf-8"?>
 <ds:datastoreItem xmlns:ds="http://schemas.openxmlformats.org/officeDocument/2006/customXml" ds:itemID="{FC51234F-26C5-4A2A-B51D-59D2C9E396B1}">
   <ds:schemaRefs>
@@ -3572,26 +4666,6 @@
 </file>
 
 <file path=customXml/itemProps2.xml><?xml version="1.0" encoding="utf-8"?>
-<ds:datastoreItem xmlns:ds="http://schemas.openxmlformats.org/officeDocument/2006/customXml" ds:itemID="{943A24AD-AD6E-4AFD-9777-3A7D7259EEAD}">
-  <ds:schemaRefs>
-    <ds:schemaRef ds:uri="http://schemas.microsoft.com/office/2006/metadata/properties"/>
-    <ds:schemaRef ds:uri="http://schemas.microsoft.com/office/infopath/2007/PartnerControls"/>
-    <ds:schemaRef ds:uri="http://schemas.microsoft.com/sharepoint/v3"/>
-    <ds:schemaRef ds:uri="71af3243-3dd4-4a8d-8c0d-dd76da1f02a5"/>
-    <ds:schemaRef ds:uri="230e9df3-be65-4c73-a93b-d1236ebd677e"/>
-  </ds:schemaRefs>
-</ds:datastoreItem>
-</file>
-
-<file path=customXml/itemProps3.xml><?xml version="1.0" encoding="utf-8"?>
-<ds:datastoreItem xmlns:ds="http://schemas.openxmlformats.org/officeDocument/2006/customXml" ds:itemID="{6AF6DB9C-FF34-4EBA-A2EB-4FB8C48EF232}">
-  <ds:schemaRefs>
-    <ds:schemaRef ds:uri="http://schemas.openxmlformats.org/officeDocument/2006/bibliography"/>
-  </ds:schemaRefs>
-</ds:datastoreItem>
-</file>
-
-<file path=customXml/itemProps4.xml><?xml version="1.0" encoding="utf-8"?>
 <ds:datastoreItem xmlns:ds="http://schemas.openxmlformats.org/officeDocument/2006/customXml" ds:itemID="{EC313B15-282C-43A3-9409-5244D18FF82B}">
   <ds:schemaRefs>
     <ds:schemaRef ds:uri="http://schemas.microsoft.com/office/2006/metadata/contentType"/>
@@ -3612,6 +4686,26 @@
 </ds:datastoreItem>
 </file>
 
+<file path=customXml/itemProps3.xml><?xml version="1.0" encoding="utf-8"?>
+<ds:datastoreItem xmlns:ds="http://schemas.openxmlformats.org/officeDocument/2006/customXml" ds:itemID="{6AF6DB9C-FF34-4EBA-A2EB-4FB8C48EF232}">
+  <ds:schemaRefs>
+    <ds:schemaRef ds:uri="http://schemas.openxmlformats.org/officeDocument/2006/bibliography"/>
+  </ds:schemaRefs>
+</ds:datastoreItem>
+</file>
+
+<file path=customXml/itemProps4.xml><?xml version="1.0" encoding="utf-8"?>
+<ds:datastoreItem xmlns:ds="http://schemas.openxmlformats.org/officeDocument/2006/customXml" ds:itemID="{943A24AD-AD6E-4AFD-9777-3A7D7259EEAD}">
+  <ds:schemaRefs>
+    <ds:schemaRef ds:uri="http://schemas.microsoft.com/office/2006/metadata/properties"/>
+    <ds:schemaRef ds:uri="http://schemas.microsoft.com/office/infopath/2007/PartnerControls"/>
+    <ds:schemaRef ds:uri="http://schemas.microsoft.com/sharepoint/v3"/>
+    <ds:schemaRef ds:uri="71af3243-3dd4-4a8d-8c0d-dd76da1f02a5"/>
+    <ds:schemaRef ds:uri="230e9df3-be65-4c73-a93b-d1236ebd677e"/>
+  </ds:schemaRefs>
+</ds:datastoreItem>
+</file>
+
 <file path=docMetadata/LabelInfo.xml><?xml version="1.0" encoding="utf-8"?>
 <clbl:labelList xmlns:clbl="http://schemas.microsoft.com/office/2020/mipLabelMetadata"/>
 </file>
</xml_diff>